<commit_message>
[2024-04-22] MODULO17_Exercicio - Pedido_tutor Solicitando ajuda ao tutor: - Erro no Arquivo FilmeItemFragment.kt linha 58   val action = FilmeItemFragmentDirections.actionfilmeItemFragmentToFilmeDetalhesFragment()    -FilmeItemFragmentDirections- está em vermelho.    -Unresolved reference: FilmeItemFragmentDirections - provavelmente está relacionado com a falta de uma classe gerada pelo Safe Args Navigation.   O Safe Args é uma ferramenta que facilita a navegação segura entre telas do seu app Android. • Não estou conseguindo encontrar o erro no relacionamento.
</commit_message>
<xml_diff>
--- a/Dev_Android_Kolin_Python/Modulo17_Materiais/RETROFIT-JSON • API.docx
+++ b/Dev_Android_Kolin_Python/Modulo17_Materiais/RETROFIT-JSON • API.docx
@@ -7,16 +7,424 @@
         <w:rPr>
           <w:b/>
           <w:bCs/>
+          <w:sz w:val="24"/>
+          <w:szCs w:val="24"/>
+          <w:lang w:val="en-US"/>
+        </w:rPr>
+      </w:pPr>
+      <w:r>
+        <w:rPr>
+          <w:b/>
+          <w:bCs/>
+          <w:sz w:val="24"/>
+          <w:szCs w:val="24"/>
+          <w:lang w:val="en-US"/>
+        </w:rPr>
+        <w:t>ATALHOS</w:t>
+      </w:r>
+    </w:p>
+    <w:p>
+      <w:pPr>
+        <w:rPr>
+          <w:sz w:val="20"/>
+          <w:szCs w:val="20"/>
+        </w:rPr>
+      </w:pPr>
+      <w:r>
+        <w:rPr>
+          <w:b/>
+          <w:bCs/>
+          <w:sz w:val="20"/>
+          <w:szCs w:val="20"/>
+        </w:rPr>
+        <w:t xml:space="preserve">-Localizar texto -&gt; </w:t>
+      </w:r>
+      <w:r>
+        <w:rPr>
+          <w:sz w:val="20"/>
+          <w:szCs w:val="20"/>
+        </w:rPr>
+        <w:t>Ctrl + F</w:t>
+      </w:r>
+      <w:r>
+        <w:rPr>
+          <w:sz w:val="20"/>
+          <w:szCs w:val="20"/>
+        </w:rPr>
+        <w:br/>
+      </w:r>
+      <w:r>
+        <w:rPr>
+          <w:b/>
+          <w:bCs/>
+          <w:sz w:val="20"/>
+          <w:szCs w:val="20"/>
+        </w:rPr>
+        <w:t>-destino/origem de variável/função/classe... -&gt;</w:t>
+      </w:r>
+      <w:r>
+        <w:rPr>
+          <w:sz w:val="20"/>
+          <w:szCs w:val="20"/>
+        </w:rPr>
+        <w:t xml:space="preserve"> Ctrl + mouse</w:t>
+      </w:r>
+      <w:r>
+        <w:rPr>
+          <w:sz w:val="20"/>
+          <w:szCs w:val="20"/>
+        </w:rPr>
+        <w:br/>
+      </w:r>
+      <w:r>
+        <w:rPr>
+          <w:b/>
+          <w:bCs/>
+          <w:sz w:val="20"/>
+          <w:szCs w:val="20"/>
+        </w:rPr>
+        <w:t>-Sugestão correção -&gt;</w:t>
+      </w:r>
+      <w:r>
+        <w:rPr>
+          <w:sz w:val="20"/>
+          <w:szCs w:val="20"/>
+        </w:rPr>
+        <w:t xml:space="preserve"> Alt +</w:t>
+      </w:r>
+      <w:r>
+        <w:rPr>
+          <w:sz w:val="20"/>
+          <w:szCs w:val="20"/>
+        </w:rPr>
+        <w:t xml:space="preserve"> </w:t>
+      </w:r>
+      <w:proofErr w:type="spellStart"/>
+      <w:r>
+        <w:rPr>
+          <w:sz w:val="20"/>
+          <w:szCs w:val="20"/>
+        </w:rPr>
+        <w:t>Enter</w:t>
+      </w:r>
+      <w:proofErr w:type="spellEnd"/>
+      <w:r>
+        <w:rPr>
+          <w:b/>
+          <w:bCs/>
+          <w:sz w:val="20"/>
+          <w:szCs w:val="20"/>
+        </w:rPr>
+        <w:br/>
+      </w:r>
+    </w:p>
+    <w:p>
+      <w:pPr>
+        <w:rPr>
+          <w:sz w:val="20"/>
+          <w:szCs w:val="20"/>
+        </w:rPr>
+      </w:pPr>
+      <w:r>
+        <w:rPr>
+          <w:b/>
+          <w:bCs/>
+          <w:sz w:val="24"/>
+          <w:szCs w:val="24"/>
+        </w:rPr>
+        <w:t>Sites e Programas</w:t>
+      </w:r>
+      <w:r>
+        <w:rPr>
+          <w:sz w:val="20"/>
+          <w:szCs w:val="20"/>
+        </w:rPr>
+        <w:br/>
+      </w:r>
+      <w:r>
+        <w:rPr>
+          <w:b/>
+          <w:bCs/>
+          <w:sz w:val="20"/>
+          <w:szCs w:val="20"/>
+        </w:rPr>
+        <w:t>- POSTMAN:</w:t>
+      </w:r>
+      <w:r>
+        <w:rPr>
+          <w:sz w:val="20"/>
+          <w:szCs w:val="20"/>
+        </w:rPr>
+        <w:t xml:space="preserve"> s</w:t>
+      </w:r>
+      <w:r>
+        <w:rPr>
+          <w:sz w:val="20"/>
+          <w:szCs w:val="20"/>
+        </w:rPr>
+        <w:t>ite para teste em API</w:t>
+      </w:r>
+      <w:r>
+        <w:rPr>
+          <w:sz w:val="20"/>
+          <w:szCs w:val="20"/>
+        </w:rPr>
+        <w:br/>
+      </w:r>
+    </w:p>
+    <w:p>
+      <w:pPr>
+        <w:rPr>
+          <w:b/>
+          <w:bCs/>
+          <w:sz w:val="20"/>
+          <w:szCs w:val="20"/>
+        </w:rPr>
+      </w:pPr>
+    </w:p>
+    <w:p>
+      <w:pPr>
+        <w:rPr>
+          <w:b/>
+          <w:bCs/>
+          <w:sz w:val="20"/>
+          <w:szCs w:val="20"/>
+          <w:lang w:val="en-US"/>
+        </w:rPr>
+      </w:pPr>
+      <w:r>
+        <w:rPr>
+          <w:b/>
+          <w:bCs/>
+          <w:sz w:val="20"/>
+          <w:szCs w:val="20"/>
+        </w:rPr>
+        <w:br/>
+      </w:r>
+      <w:r>
+        <w:rPr>
+          <w:b/>
+          <w:bCs/>
+          <w:sz w:val="20"/>
+          <w:szCs w:val="20"/>
+          <w:lang w:val="en-US"/>
+        </w:rPr>
+        <w:t xml:space="preserve">- </w:t>
+      </w:r>
+      <w:proofErr w:type="spellStart"/>
+      <w:r>
+        <w:rPr>
+          <w:b/>
+          <w:bCs/>
+          <w:sz w:val="20"/>
+          <w:szCs w:val="20"/>
+          <w:lang w:val="en-US"/>
+        </w:rPr>
+        <w:t>ViewBinding</w:t>
+      </w:r>
+      <w:proofErr w:type="spellEnd"/>
+      <w:r>
+        <w:rPr>
+          <w:b/>
+          <w:bCs/>
+          <w:sz w:val="20"/>
+          <w:szCs w:val="20"/>
+          <w:lang w:val="en-US"/>
+        </w:rPr>
+        <w:br/>
+        <w:t>- Retrofit2 Json</w:t>
+      </w:r>
+      <w:r>
+        <w:rPr>
+          <w:b/>
+          <w:bCs/>
+          <w:sz w:val="20"/>
+          <w:szCs w:val="20"/>
+          <w:lang w:val="en-US"/>
+        </w:rPr>
+        <w:br/>
+        <w:t>- API</w:t>
+      </w:r>
+    </w:p>
+    <w:p>
+      <w:pPr>
+        <w:rPr>
+          <w:b/>
+          <w:bCs/>
+          <w:sz w:val="20"/>
+          <w:szCs w:val="20"/>
+          <w:lang w:val="en-US"/>
+        </w:rPr>
+      </w:pPr>
+    </w:p>
+    <w:p>
+      <w:pPr>
+        <w:rPr>
+          <w:b/>
+          <w:bCs/>
+          <w:sz w:val="20"/>
+          <w:szCs w:val="20"/>
+          <w:lang w:val="en-US"/>
+        </w:rPr>
+      </w:pPr>
+      <w:r>
+        <w:rPr>
+          <w:b/>
+          <w:bCs/>
+          <w:sz w:val="20"/>
+          <w:szCs w:val="20"/>
+          <w:lang w:val="en-US"/>
+        </w:rPr>
+        <w:t>RETROFIT</w:t>
+      </w:r>
+    </w:p>
+    <w:p>
+      <w:pPr>
+        <w:rPr>
+          <w:sz w:val="20"/>
+          <w:szCs w:val="20"/>
+        </w:rPr>
+      </w:pPr>
+      <w:r>
+        <w:rPr>
+          <w:b/>
+          <w:bCs/>
+          <w:sz w:val="20"/>
+          <w:szCs w:val="20"/>
+        </w:rPr>
+        <w:t xml:space="preserve">- </w:t>
+      </w:r>
+      <w:proofErr w:type="spellStart"/>
+      <w:r>
+        <w:rPr>
+          <w:b/>
+          <w:bCs/>
+          <w:sz w:val="20"/>
+          <w:szCs w:val="20"/>
+        </w:rPr>
+        <w:t>Service.kt</w:t>
+      </w:r>
+      <w:proofErr w:type="spellEnd"/>
+      <w:r>
+        <w:rPr>
+          <w:b/>
+          <w:bCs/>
+          <w:sz w:val="20"/>
+          <w:szCs w:val="20"/>
+        </w:rPr>
+        <w:t xml:space="preserve">: </w:t>
+      </w:r>
+      <w:r>
+        <w:rPr>
+          <w:sz w:val="20"/>
+          <w:szCs w:val="20"/>
+        </w:rPr>
+        <w:t>são as c</w:t>
+      </w:r>
+      <w:r>
+        <w:rPr>
+          <w:sz w:val="20"/>
+          <w:szCs w:val="20"/>
+        </w:rPr>
+        <w:t>redencias de acesso a API (Chama Recipiente para Resposta)</w:t>
+      </w:r>
+      <w:r>
+        <w:rPr>
+          <w:sz w:val="20"/>
+          <w:szCs w:val="20"/>
+        </w:rPr>
+        <w:br/>
+      </w:r>
+      <w:r>
+        <w:rPr>
+          <w:b/>
+          <w:bCs/>
+          <w:sz w:val="20"/>
+          <w:szCs w:val="20"/>
+        </w:rPr>
+        <w:t>- Response:</w:t>
+      </w:r>
+      <w:r>
+        <w:rPr>
+          <w:sz w:val="20"/>
+          <w:szCs w:val="20"/>
+        </w:rPr>
+        <w:t xml:space="preserve">  recebe a resposta e encaminha para classe que recebe os dados (</w:t>
+      </w:r>
+      <w:proofErr w:type="spellStart"/>
+      <w:r>
+        <w:rPr>
+          <w:sz w:val="20"/>
+          <w:szCs w:val="20"/>
+        </w:rPr>
+        <w:t>List</w:t>
+      </w:r>
+      <w:proofErr w:type="spellEnd"/>
+      <w:r>
+        <w:rPr>
+          <w:sz w:val="20"/>
+          <w:szCs w:val="20"/>
+        </w:rPr>
+        <w:t>&lt;Dados&gt;)</w:t>
+      </w:r>
+      <w:r>
+        <w:rPr>
+          <w:sz w:val="20"/>
+          <w:szCs w:val="20"/>
+        </w:rPr>
+        <w:br/>
+      </w:r>
+      <w:r>
+        <w:rPr>
+          <w:b/>
+          <w:bCs/>
+          <w:sz w:val="20"/>
+          <w:szCs w:val="20"/>
+        </w:rPr>
+        <w:t>- Dados:</w:t>
+      </w:r>
+      <w:r>
+        <w:rPr>
+          <w:sz w:val="20"/>
+          <w:szCs w:val="20"/>
+        </w:rPr>
+        <w:t xml:space="preserve"> recebe informações por campo em variáveis.</w:t>
+      </w:r>
+      <w:r>
+        <w:rPr>
+          <w:sz w:val="20"/>
+          <w:szCs w:val="20"/>
+        </w:rPr>
+        <w:br/>
+      </w:r>
+    </w:p>
+    <w:p>
+      <w:pPr>
+        <w:rPr>
+          <w:b/>
+          <w:bCs/>
           <w:sz w:val="36"/>
           <w:szCs w:val="36"/>
         </w:rPr>
       </w:pPr>
-      <w:r>
+    </w:p>
+    <w:p>
+      <w:pPr>
         <w:rPr>
           <w:b/>
           <w:bCs/>
           <w:sz w:val="36"/>
           <w:szCs w:val="36"/>
+          <w:lang w:val="en-US"/>
+        </w:rPr>
+      </w:pPr>
+      <w:r>
+        <w:rPr>
+          <w:b/>
+          <w:bCs/>
+          <w:sz w:val="36"/>
+          <w:szCs w:val="36"/>
+          <w:lang w:val="en-US"/>
         </w:rPr>
         <w:t>RETROFIT</w:t>
       </w:r>
@@ -133,6 +541,55 @@
       <w:r>
         <w:t>)</w:t>
       </w:r>
+    </w:p>
+    <w:p/>
+    <w:p>
+      <w:r>
+        <w:rPr>
+          <w:b/>
+          <w:bCs/>
+        </w:rPr>
+        <w:t>Documentação Oficial:</w:t>
+      </w:r>
+      <w:r>
+        <w:t xml:space="preserve"> </w:t>
+      </w:r>
+    </w:p>
+    <w:p>
+      <w:proofErr w:type="spellStart"/>
+      <w:r>
+        <w:t>Retrofit</w:t>
+      </w:r>
+      <w:proofErr w:type="spellEnd"/>
+      <w:r>
+        <w:t xml:space="preserve"> -&gt;  </w:t>
+      </w:r>
+      <w:hyperlink r:id="rId5" w:history="1">
+        <w:r>
+          <w:rPr>
+            <w:rStyle w:val="Hyperlink"/>
+          </w:rPr>
+          <w:t>https://square.github.io/retrofit/</w:t>
+        </w:r>
+      </w:hyperlink>
+    </w:p>
+    <w:p>
+      <w:proofErr w:type="spellStart"/>
+      <w:r>
+        <w:t>OKhttp</w:t>
+      </w:r>
+      <w:proofErr w:type="spellEnd"/>
+      <w:r>
+        <w:t xml:space="preserve"> -&gt;  </w:t>
+      </w:r>
+      <w:hyperlink r:id="rId6" w:history="1">
+        <w:r>
+          <w:rPr>
+            <w:rStyle w:val="Hyperlink"/>
+          </w:rPr>
+          <w:t>https://github.com/square/okhttp</w:t>
+        </w:r>
+      </w:hyperlink>
     </w:p>
     <w:p/>
     <w:p/>
@@ -145,6 +602,127 @@
     </w:sectPr>
   </w:body>
 </w:document>
+</file>
+
+<file path=word/numbering.xml><?xml version="1.0" encoding="utf-8"?>
+<w:numbering xmlns:wpc="http://schemas.microsoft.com/office/word/2010/wordprocessingCanvas" xmlns:cx="http://schemas.microsoft.com/office/drawing/2014/chartex" xmlns:cx1="http://schemas.microsoft.com/office/drawing/2015/9/8/chartex" xmlns:cx2="http://schemas.microsoft.com/office/drawing/2015/10/21/chartex" xmlns:cx3="http://schemas.microsoft.com/office/drawing/2016/5/9/chartex" xmlns:cx4="http://schemas.microsoft.com/office/drawing/2016/5/10/chartex" xmlns:cx5="http://schemas.microsoft.com/office/drawing/2016/5/11/chartex" xmlns:cx6="http://schemas.microsoft.com/office/drawing/2016/5/12/chartex" xmlns:cx7="http://schemas.microsoft.com/office/drawing/2016/5/13/chartex" xmlns:cx8="http://schemas.microsoft.com/office/drawing/2016/5/14/chartex" xmlns:mc="http://schemas.openxmlformats.org/markup-compatibility/2006" xmlns:aink="http://schemas.microsoft.com/office/drawing/2016/ink" xmlns:am3d="http://schemas.microsoft.com/office/drawing/2017/model3d" xmlns:o="urn:schemas-microsoft-com:office:office" xmlns:oel="http://schemas.microsoft.com/office/2019/extlst" xmlns:r="http://schemas.openxmlformats.org/officeDocument/2006/relationships" xmlns:m="http://schemas.openxmlformats.org/officeDocument/2006/math" xmlns:v="urn:schemas-microsoft-com:vml" xmlns:wp14="http://schemas.microsoft.com/office/word/2010/wordprocessingDrawing" xmlns:wp="http://schemas.openxmlformats.org/drawingml/2006/wordprocessingDrawing" xmlns:w10="urn:schemas-microsoft-com:office:word" xmlns:w="http://schemas.openxmlformats.org/wordprocessingml/2006/main" xmlns:w14="http://schemas.microsoft.com/office/word/2010/wordml" xmlns:w15="http://schemas.microsoft.com/office/word/2012/wordml" xmlns:w16cex="http://schemas.microsoft.com/office/word/2018/wordml/cex" xmlns:w16cid="http://schemas.microsoft.com/office/word/2016/wordml/cid" xmlns:w16="http://schemas.microsoft.com/office/word/2018/wordml" xmlns:w16sdtdh="http://schemas.microsoft.com/office/word/2020/wordml/sdtdatahash" xmlns:w16se="http://schemas.microsoft.com/office/word/2015/wordml/symex" xmlns:wpg="http://schemas.microsoft.com/office/word/2010/wordprocessingGroup" xmlns:wpi="http://schemas.microsoft.com/office/word/2010/wordprocessingInk" xmlns:wne="http://schemas.microsoft.com/office/word/2006/wordml" xmlns:wps="http://schemas.microsoft.com/office/word/2010/wordprocessingShape" mc:Ignorable="w14 w15 w16se w16cid w16 w16cex w16sdtdh wp14">
+  <w:abstractNum w:abstractNumId="0" w15:restartNumberingAfterBreak="0">
+    <w:nsid w:val="2F8422D4"/>
+    <w:multiLevelType w:val="hybridMultilevel"/>
+    <w:tmpl w:val="362E14AE"/>
+    <w:lvl w:ilvl="0" w:tplc="A64651D8">
+      <w:numFmt w:val="bullet"/>
+      <w:lvlText w:val="-"/>
+      <w:lvlJc w:val="left"/>
+      <w:pPr>
+        <w:ind w:left="720" w:hanging="360"/>
+      </w:pPr>
+      <w:rPr>
+        <w:rFonts w:ascii="Calibri" w:eastAsiaTheme="minorHAnsi" w:hAnsi="Calibri" w:cs="Calibri" w:hint="default"/>
+        <w:b w:val="0"/>
+      </w:rPr>
+    </w:lvl>
+    <w:lvl w:ilvl="1" w:tplc="04160003" w:tentative="1">
+      <w:start w:val="1"/>
+      <w:numFmt w:val="bullet"/>
+      <w:lvlText w:val="o"/>
+      <w:lvlJc w:val="left"/>
+      <w:pPr>
+        <w:ind w:left="1440" w:hanging="360"/>
+      </w:pPr>
+      <w:rPr>
+        <w:rFonts w:ascii="Courier New" w:hAnsi="Courier New" w:cs="Courier New" w:hint="default"/>
+      </w:rPr>
+    </w:lvl>
+    <w:lvl w:ilvl="2" w:tplc="04160005" w:tentative="1">
+      <w:start w:val="1"/>
+      <w:numFmt w:val="bullet"/>
+      <w:lvlText w:val=""/>
+      <w:lvlJc w:val="left"/>
+      <w:pPr>
+        <w:ind w:left="2160" w:hanging="360"/>
+      </w:pPr>
+      <w:rPr>
+        <w:rFonts w:ascii="Wingdings" w:hAnsi="Wingdings" w:hint="default"/>
+      </w:rPr>
+    </w:lvl>
+    <w:lvl w:ilvl="3" w:tplc="04160001" w:tentative="1">
+      <w:start w:val="1"/>
+      <w:numFmt w:val="bullet"/>
+      <w:lvlText w:val=""/>
+      <w:lvlJc w:val="left"/>
+      <w:pPr>
+        <w:ind w:left="2880" w:hanging="360"/>
+      </w:pPr>
+      <w:rPr>
+        <w:rFonts w:ascii="Symbol" w:hAnsi="Symbol" w:hint="default"/>
+      </w:rPr>
+    </w:lvl>
+    <w:lvl w:ilvl="4" w:tplc="04160003" w:tentative="1">
+      <w:start w:val="1"/>
+      <w:numFmt w:val="bullet"/>
+      <w:lvlText w:val="o"/>
+      <w:lvlJc w:val="left"/>
+      <w:pPr>
+        <w:ind w:left="3600" w:hanging="360"/>
+      </w:pPr>
+      <w:rPr>
+        <w:rFonts w:ascii="Courier New" w:hAnsi="Courier New" w:cs="Courier New" w:hint="default"/>
+      </w:rPr>
+    </w:lvl>
+    <w:lvl w:ilvl="5" w:tplc="04160005" w:tentative="1">
+      <w:start w:val="1"/>
+      <w:numFmt w:val="bullet"/>
+      <w:lvlText w:val=""/>
+      <w:lvlJc w:val="left"/>
+      <w:pPr>
+        <w:ind w:left="4320" w:hanging="360"/>
+      </w:pPr>
+      <w:rPr>
+        <w:rFonts w:ascii="Wingdings" w:hAnsi="Wingdings" w:hint="default"/>
+      </w:rPr>
+    </w:lvl>
+    <w:lvl w:ilvl="6" w:tplc="04160001" w:tentative="1">
+      <w:start w:val="1"/>
+      <w:numFmt w:val="bullet"/>
+      <w:lvlText w:val=""/>
+      <w:lvlJc w:val="left"/>
+      <w:pPr>
+        <w:ind w:left="5040" w:hanging="360"/>
+      </w:pPr>
+      <w:rPr>
+        <w:rFonts w:ascii="Symbol" w:hAnsi="Symbol" w:hint="default"/>
+      </w:rPr>
+    </w:lvl>
+    <w:lvl w:ilvl="7" w:tplc="04160003" w:tentative="1">
+      <w:start w:val="1"/>
+      <w:numFmt w:val="bullet"/>
+      <w:lvlText w:val="o"/>
+      <w:lvlJc w:val="left"/>
+      <w:pPr>
+        <w:ind w:left="5760" w:hanging="360"/>
+      </w:pPr>
+      <w:rPr>
+        <w:rFonts w:ascii="Courier New" w:hAnsi="Courier New" w:cs="Courier New" w:hint="default"/>
+      </w:rPr>
+    </w:lvl>
+    <w:lvl w:ilvl="8" w:tplc="04160005" w:tentative="1">
+      <w:start w:val="1"/>
+      <w:numFmt w:val="bullet"/>
+      <w:lvlText w:val=""/>
+      <w:lvlJc w:val="left"/>
+      <w:pPr>
+        <w:ind w:left="6480" w:hanging="360"/>
+      </w:pPr>
+      <w:rPr>
+        <w:rFonts w:ascii="Wingdings" w:hAnsi="Wingdings" w:hint="default"/>
+      </w:rPr>
+    </w:lvl>
+  </w:abstractNum>
+  <w:num w:numId="1" w16cid:durableId="1483499725">
+    <w:abstractNumId w:val="0"/>
+  </w:num>
+</w:numbering>
 </file>
 
 <file path=word/styles.xml><?xml version="1.0" encoding="utf-8"?>
@@ -575,6 +1153,40 @@
     <w:semiHidden/>
     <w:unhideWhenUsed/>
   </w:style>
+  <w:style w:type="character" w:styleId="Hyperlink">
+    <w:name w:val="Hyperlink"/>
+    <w:basedOn w:val="Fontepargpadro"/>
+    <w:uiPriority w:val="99"/>
+    <w:unhideWhenUsed/>
+    <w:rsid w:val="009C54F9"/>
+    <w:rPr>
+      <w:color w:val="0563C1" w:themeColor="hyperlink"/>
+      <w:u w:val="single"/>
+    </w:rPr>
+  </w:style>
+  <w:style w:type="character" w:styleId="MenoPendente">
+    <w:name w:val="Unresolved Mention"/>
+    <w:basedOn w:val="Fontepargpadro"/>
+    <w:uiPriority w:val="99"/>
+    <w:semiHidden/>
+    <w:unhideWhenUsed/>
+    <w:rsid w:val="009C54F9"/>
+    <w:rPr>
+      <w:color w:val="605E5C"/>
+      <w:shd w:val="clear" w:color="auto" w:fill="E1DFDD"/>
+    </w:rPr>
+  </w:style>
+  <w:style w:type="paragraph" w:styleId="PargrafodaLista">
+    <w:name w:val="List Paragraph"/>
+    <w:basedOn w:val="Normal"/>
+    <w:uiPriority w:val="34"/>
+    <w:qFormat/>
+    <w:rsid w:val="00AC17F1"/>
+    <w:pPr>
+      <w:ind w:left="720"/>
+      <w:contextualSpacing/>
+    </w:pPr>
+  </w:style>
 </w:styles>
 </file>
 

</xml_diff>

<commit_message>
Solicitação ao Tutor. Esta apresentando erros: - Tipo esperado - Referencias. Pode me explicar o que está acontecendo? Obrigado.
</commit_message>
<xml_diff>
--- a/Dev_Android_Kolin_Python/Modulo17_Materiais/RETROFIT-JSON • API.docx
+++ b/Dev_Android_Kolin_Python/Modulo17_Materiais/RETROFIT-JSON • API.docx
@@ -1,6 +1,6 @@
 
 <file path=word/document.xml><?xml version="1.0" encoding="utf-8"?>
-<w:document xmlns:wpc="http://schemas.microsoft.com/office/word/2010/wordprocessingCanvas" xmlns:cx="http://schemas.microsoft.com/office/drawing/2014/chartex" xmlns:cx1="http://schemas.microsoft.com/office/drawing/2015/9/8/chartex" xmlns:cx2="http://schemas.microsoft.com/office/drawing/2015/10/21/chartex" xmlns:cx3="http://schemas.microsoft.com/office/drawing/2016/5/9/chartex" xmlns:cx4="http://schemas.microsoft.com/office/drawing/2016/5/10/chartex" xmlns:cx5="http://schemas.microsoft.com/office/drawing/2016/5/11/chartex" xmlns:cx6="http://schemas.microsoft.com/office/drawing/2016/5/12/chartex" xmlns:cx7="http://schemas.microsoft.com/office/drawing/2016/5/13/chartex" xmlns:cx8="http://schemas.microsoft.com/office/drawing/2016/5/14/chartex" xmlns:mc="http://schemas.openxmlformats.org/markup-compatibility/2006" xmlns:aink="http://schemas.microsoft.com/office/drawing/2016/ink" xmlns:am3d="http://schemas.microsoft.com/office/drawing/2017/model3d" xmlns:o="urn:schemas-microsoft-com:office:office" xmlns:oel="http://schemas.microsoft.com/office/2019/extlst" xmlns:r="http://schemas.openxmlformats.org/officeDocument/2006/relationships" xmlns:m="http://schemas.openxmlformats.org/officeDocument/2006/math" xmlns:v="urn:schemas-microsoft-com:vml" xmlns:wp14="http://schemas.microsoft.com/office/word/2010/wordprocessingDrawing" xmlns:wp="http://schemas.openxmlformats.org/drawingml/2006/wordprocessingDrawing" xmlns:w10="urn:schemas-microsoft-com:office:word" xmlns:w="http://schemas.openxmlformats.org/wordprocessingml/2006/main" xmlns:w14="http://schemas.microsoft.com/office/word/2010/wordml" xmlns:w15="http://schemas.microsoft.com/office/word/2012/wordml" xmlns:w16cex="http://schemas.microsoft.com/office/word/2018/wordml/cex" xmlns:w16cid="http://schemas.microsoft.com/office/word/2016/wordml/cid" xmlns:w16="http://schemas.microsoft.com/office/word/2018/wordml" xmlns:w16sdtdh="http://schemas.microsoft.com/office/word/2020/wordml/sdtdatahash" xmlns:w16se="http://schemas.microsoft.com/office/word/2015/wordml/symex" xmlns:wpg="http://schemas.microsoft.com/office/word/2010/wordprocessingGroup" xmlns:wpi="http://schemas.microsoft.com/office/word/2010/wordprocessingInk" xmlns:wne="http://schemas.microsoft.com/office/word/2006/wordml" xmlns:wps="http://schemas.microsoft.com/office/word/2010/wordprocessingShape" mc:Ignorable="w14 w15 w16se w16cid w16 w16cex w16sdtdh wp14">
+<w:document xmlns:wpc="http://schemas.microsoft.com/office/word/2010/wordprocessingCanvas" xmlns:cx="http://schemas.microsoft.com/office/drawing/2014/chartex" xmlns:cx1="http://schemas.microsoft.com/office/drawing/2015/9/8/chartex" xmlns:cx2="http://schemas.microsoft.com/office/drawing/2015/10/21/chartex" xmlns:cx3="http://schemas.microsoft.com/office/drawing/2016/5/9/chartex" xmlns:cx4="http://schemas.microsoft.com/office/drawing/2016/5/10/chartex" xmlns:cx5="http://schemas.microsoft.com/office/drawing/2016/5/11/chartex" xmlns:cx6="http://schemas.microsoft.com/office/drawing/2016/5/12/chartex" xmlns:cx7="http://schemas.microsoft.com/office/drawing/2016/5/13/chartex" xmlns:cx8="http://schemas.microsoft.com/office/drawing/2016/5/14/chartex" xmlns:mc="http://schemas.openxmlformats.org/markup-compatibility/2006" xmlns:aink="http://schemas.microsoft.com/office/drawing/2016/ink" xmlns:am3d="http://schemas.microsoft.com/office/drawing/2017/model3d" xmlns:o="urn:schemas-microsoft-com:office:office" xmlns:oel="http://schemas.microsoft.com/office/2019/extlst" xmlns:r="http://schemas.openxmlformats.org/officeDocument/2006/relationships" xmlns:m="http://schemas.openxmlformats.org/officeDocument/2006/math" xmlns:v="urn:schemas-microsoft-com:vml" xmlns:wp14="http://schemas.microsoft.com/office/word/2010/wordprocessingDrawing" xmlns:wp="http://schemas.openxmlformats.org/drawingml/2006/wordprocessingDrawing" xmlns:w10="urn:schemas-microsoft-com:office:word" xmlns:w="http://schemas.openxmlformats.org/wordprocessingml/2006/main" xmlns:w14="http://schemas.microsoft.com/office/word/2010/wordml" xmlns:w15="http://schemas.microsoft.com/office/word/2012/wordml" xmlns:w16cex="http://schemas.microsoft.com/office/word/2018/wordml/cex" xmlns:w16cid="http://schemas.microsoft.com/office/word/2016/wordml/cid" xmlns:w16="http://schemas.microsoft.com/office/word/2018/wordml" xmlns:w16du="http://schemas.microsoft.com/office/word/2023/wordml/word16du" xmlns:w16sdtdh="http://schemas.microsoft.com/office/word/2020/wordml/sdtdatahash" xmlns:w16se="http://schemas.microsoft.com/office/word/2015/wordml/symex" xmlns:wpg="http://schemas.microsoft.com/office/word/2010/wordprocessingGroup" xmlns:wpi="http://schemas.microsoft.com/office/word/2010/wordprocessingInk" xmlns:wne="http://schemas.microsoft.com/office/word/2006/wordml" xmlns:wps="http://schemas.microsoft.com/office/word/2010/wordprocessingShape" mc:Ignorable="w14 w15 w16se w16cid w16 w16cex w16sdtdh w16du wp14">
   <w:body>
     <w:p>
       <w:pPr>
@@ -9,7 +9,6 @@
           <w:bCs/>
           <w:sz w:val="24"/>
           <w:szCs w:val="24"/>
-          <w:lang w:val="en-US"/>
         </w:rPr>
       </w:pPr>
       <w:r>
@@ -18,7 +17,6 @@
           <w:bCs/>
           <w:sz w:val="24"/>
           <w:szCs w:val="24"/>
-          <w:lang w:val="en-US"/>
         </w:rPr>
         <w:t>ATALHOS</w:t>
       </w:r>
@@ -189,25 +187,23 @@
           <w:bCs/>
           <w:sz w:val="20"/>
           <w:szCs w:val="20"/>
-          <w:lang w:val="en-US"/>
-        </w:rPr>
-      </w:pPr>
-      <w:r>
-        <w:rPr>
-          <w:b/>
-          <w:bCs/>
-          <w:sz w:val="20"/>
-          <w:szCs w:val="20"/>
-        </w:rPr>
-        <w:br/>
-      </w:r>
-      <w:r>
-        <w:rPr>
-          <w:b/>
-          <w:bCs/>
-          <w:sz w:val="20"/>
-          <w:szCs w:val="20"/>
-          <w:lang w:val="en-US"/>
+        </w:rPr>
+      </w:pPr>
+      <w:r>
+        <w:rPr>
+          <w:b/>
+          <w:bCs/>
+          <w:sz w:val="20"/>
+          <w:szCs w:val="20"/>
+        </w:rPr>
+        <w:br/>
+      </w:r>
+      <w:r>
+        <w:rPr>
+          <w:b/>
+          <w:bCs/>
+          <w:sz w:val="20"/>
+          <w:szCs w:val="20"/>
         </w:rPr>
         <w:t xml:space="preserve">- </w:t>
       </w:r>
@@ -218,7 +214,6 @@
           <w:bCs/>
           <w:sz w:val="20"/>
           <w:szCs w:val="20"/>
-          <w:lang w:val="en-US"/>
         </w:rPr>
         <w:t>ViewBinding</w:t>
       </w:r>
@@ -229,18 +224,27 @@
           <w:bCs/>
           <w:sz w:val="20"/>
           <w:szCs w:val="20"/>
-          <w:lang w:val="en-US"/>
-        </w:rPr>
-        <w:br/>
-        <w:t>- Retrofit2 Json</w:t>
-      </w:r>
-      <w:r>
-        <w:rPr>
-          <w:b/>
-          <w:bCs/>
-          <w:sz w:val="20"/>
-          <w:szCs w:val="20"/>
-          <w:lang w:val="en-US"/>
+        </w:rPr>
+        <w:br/>
+        <w:t xml:space="preserve">- Retrofit2 </w:t>
+      </w:r>
+      <w:proofErr w:type="spellStart"/>
+      <w:r>
+        <w:rPr>
+          <w:b/>
+          <w:bCs/>
+          <w:sz w:val="20"/>
+          <w:szCs w:val="20"/>
+        </w:rPr>
+        <w:t>Json</w:t>
+      </w:r>
+      <w:proofErr w:type="spellEnd"/>
+      <w:r>
+        <w:rPr>
+          <w:b/>
+          <w:bCs/>
+          <w:sz w:val="20"/>
+          <w:szCs w:val="20"/>
         </w:rPr>
         <w:br/>
         <w:t>- API</w:t>
@@ -253,7 +257,6 @@
           <w:bCs/>
           <w:sz w:val="20"/>
           <w:szCs w:val="20"/>
-          <w:lang w:val="en-US"/>
         </w:rPr>
       </w:pPr>
     </w:p>
@@ -264,16 +267,14 @@
           <w:bCs/>
           <w:sz w:val="20"/>
           <w:szCs w:val="20"/>
-          <w:lang w:val="en-US"/>
-        </w:rPr>
-      </w:pPr>
-      <w:r>
-        <w:rPr>
-          <w:b/>
-          <w:bCs/>
-          <w:sz w:val="20"/>
-          <w:szCs w:val="20"/>
-          <w:lang w:val="en-US"/>
+        </w:rPr>
+      </w:pPr>
+      <w:r>
+        <w:rPr>
+          <w:b/>
+          <w:bCs/>
+          <w:sz w:val="20"/>
+          <w:szCs w:val="20"/>
         </w:rPr>
         <w:t>RETROFIT</w:t>
       </w:r>
@@ -415,21 +416,362 @@
           <w:bCs/>
           <w:sz w:val="36"/>
           <w:szCs w:val="36"/>
-          <w:lang w:val="en-US"/>
-        </w:rPr>
-      </w:pPr>
+        </w:rPr>
+      </w:pPr>
+      <w:r>
+        <w:rPr>
+          <w:rFonts w:ascii="Roboto" w:hAnsi="Roboto"/>
+          <w:b/>
+          <w:bCs/>
+          <w:color w:val="131313"/>
+          <w:sz w:val="24"/>
+          <w:szCs w:val="24"/>
+        </w:rPr>
+        <w:t>DATABINDING</w:t>
+      </w:r>
+      <w:r>
+        <w:br/>
+      </w:r>
+      <w:proofErr w:type="spellStart"/>
+      <w:r>
+        <w:rPr>
+          <w:rFonts w:ascii="Roboto" w:hAnsi="Roboto"/>
+          <w:b/>
+          <w:bCs/>
+          <w:color w:val="131313"/>
+          <w:sz w:val="21"/>
+          <w:szCs w:val="21"/>
+        </w:rPr>
+        <w:t>Databinding</w:t>
+      </w:r>
+      <w:proofErr w:type="spellEnd"/>
+      <w:r>
+        <w:rPr>
+          <w:rFonts w:ascii="Roboto" w:hAnsi="Roboto"/>
+          <w:color w:val="131313"/>
+          <w:sz w:val="21"/>
+          <w:szCs w:val="21"/>
+        </w:rPr>
+        <w:t xml:space="preserve"> é um dos componentes da arquitetura </w:t>
+      </w:r>
+      <w:r>
+        <w:rPr>
+          <w:rFonts w:ascii="Roboto" w:hAnsi="Roboto"/>
+          <w:b/>
+          <w:bCs/>
+          <w:color w:val="131313"/>
+          <w:sz w:val="21"/>
+          <w:szCs w:val="21"/>
+          <w:u w:val="single"/>
+        </w:rPr>
+        <w:t>MVVM</w:t>
+      </w:r>
+      <w:r>
+        <w:rPr>
+          <w:rFonts w:ascii="Roboto" w:hAnsi="Roboto"/>
+          <w:color w:val="131313"/>
+          <w:sz w:val="21"/>
+          <w:szCs w:val="21"/>
+        </w:rPr>
+        <w:t xml:space="preserve"> e do Android </w:t>
+      </w:r>
+      <w:proofErr w:type="spellStart"/>
+      <w:r>
+        <w:rPr>
+          <w:rFonts w:ascii="Roboto" w:hAnsi="Roboto"/>
+          <w:color w:val="131313"/>
+          <w:sz w:val="21"/>
+          <w:szCs w:val="21"/>
+        </w:rPr>
+        <w:t>Jetpack</w:t>
+      </w:r>
+      <w:proofErr w:type="spellEnd"/>
+      <w:r>
+        <w:rPr>
+          <w:rFonts w:ascii="Roboto" w:hAnsi="Roboto"/>
+          <w:color w:val="131313"/>
+          <w:sz w:val="21"/>
+          <w:szCs w:val="21"/>
+        </w:rPr>
+        <w:t xml:space="preserve">, que permite a vinculação direta dos dados no </w:t>
+      </w:r>
+      <w:proofErr w:type="spellStart"/>
+      <w:r>
+        <w:rPr>
+          <w:rFonts w:ascii="Roboto" w:hAnsi="Roboto"/>
+          <w:b/>
+          <w:bCs/>
+          <w:color w:val="131313"/>
+          <w:sz w:val="21"/>
+          <w:szCs w:val="21"/>
+          <w:u w:val="single"/>
+        </w:rPr>
+        <w:t>ViewModel</w:t>
+      </w:r>
+      <w:proofErr w:type="spellEnd"/>
+      <w:r>
+        <w:rPr>
+          <w:rFonts w:ascii="Roboto" w:hAnsi="Roboto"/>
+          <w:color w:val="131313"/>
+          <w:sz w:val="21"/>
+          <w:szCs w:val="21"/>
+        </w:rPr>
+        <w:t xml:space="preserve"> com os elementos visuais definidos no arquivo XML de layout.</w:t>
+      </w:r>
+      <w:r>
+        <w:rPr>
+          <w:rFonts w:ascii="Roboto" w:hAnsi="Roboto"/>
+          <w:color w:val="131313"/>
+          <w:sz w:val="21"/>
+          <w:szCs w:val="21"/>
+        </w:rPr>
+        <w:br/>
+      </w:r>
+      <w:r>
+        <w:rPr>
+          <w:rFonts w:ascii="Roboto" w:hAnsi="Roboto"/>
+          <w:color w:val="131313"/>
+          <w:sz w:val="21"/>
+          <w:szCs w:val="21"/>
+        </w:rPr>
+        <w:br/>
+      </w:r>
+      <w:proofErr w:type="spellStart"/>
+      <w:r>
+        <w:rPr>
+          <w:rFonts w:ascii="Roboto" w:hAnsi="Roboto"/>
+          <w:b/>
+          <w:bCs/>
+          <w:i/>
+          <w:iCs/>
+          <w:color w:val="131313"/>
+          <w:sz w:val="16"/>
+          <w:szCs w:val="16"/>
+        </w:rPr>
+        <w:t>findViewByld</w:t>
+      </w:r>
+      <w:proofErr w:type="spellEnd"/>
+      <w:r>
+        <w:rPr>
+          <w:rFonts w:ascii="Roboto" w:hAnsi="Roboto"/>
+          <w:b/>
+          <w:bCs/>
+          <w:i/>
+          <w:iCs/>
+          <w:color w:val="131313"/>
+          <w:sz w:val="16"/>
+          <w:szCs w:val="16"/>
+        </w:rPr>
+        <w:t xml:space="preserve">() - </w:t>
+      </w:r>
+      <w:proofErr w:type="spellStart"/>
+      <w:r>
+        <w:rPr>
+          <w:rFonts w:ascii="Roboto" w:hAnsi="Roboto"/>
+          <w:b/>
+          <w:bCs/>
+          <w:i/>
+          <w:iCs/>
+          <w:color w:val="131313"/>
+          <w:sz w:val="16"/>
+          <w:szCs w:val="16"/>
+        </w:rPr>
+        <w:t>viewBinding</w:t>
+      </w:r>
+      <w:proofErr w:type="spellEnd"/>
+      <w:r>
+        <w:rPr>
+          <w:rFonts w:ascii="Roboto" w:hAnsi="Roboto"/>
+          <w:color w:val="131313"/>
+          <w:sz w:val="21"/>
+          <w:szCs w:val="21"/>
+        </w:rPr>
+        <w:br/>
+      </w:r>
       <w:r>
         <w:rPr>
           <w:b/>
           <w:bCs/>
           <w:sz w:val="36"/>
           <w:szCs w:val="36"/>
-          <w:lang w:val="en-US"/>
-        </w:rPr>
-        <w:t>RETROFIT</w:t>
+        </w:rPr>
+        <w:drawing>
+          <wp:inline distT="0" distB="0" distL="0" distR="0" wp14:anchorId="44816EE0" wp14:editId="5FCAE772">
+            <wp:extent cx="3035808" cy="609018"/>
+            <wp:effectExtent l="0" t="0" r="0" b="0"/>
+            <wp:docPr id="158995454" name="Imagem 1"/>
+            <wp:cNvGraphicFramePr>
+              <a:graphicFrameLocks xmlns:a="http://schemas.openxmlformats.org/drawingml/2006/main" noChangeAspect="1"/>
+            </wp:cNvGraphicFramePr>
+            <a:graphic xmlns:a="http://schemas.openxmlformats.org/drawingml/2006/main">
+              <a:graphicData uri="http://schemas.openxmlformats.org/drawingml/2006/picture">
+                <pic:pic xmlns:pic="http://schemas.openxmlformats.org/drawingml/2006/picture">
+                  <pic:nvPicPr>
+                    <pic:cNvPr id="158995454" name=""/>
+                    <pic:cNvPicPr/>
+                  </pic:nvPicPr>
+                  <pic:blipFill>
+                    <a:blip r:embed="rId5"/>
+                    <a:stretch>
+                      <a:fillRect/>
+                    </a:stretch>
+                  </pic:blipFill>
+                  <pic:spPr>
+                    <a:xfrm>
+                      <a:off x="0" y="0"/>
+                      <a:ext cx="3047984" cy="611461"/>
+                    </a:xfrm>
+                    <a:prstGeom prst="rect">
+                      <a:avLst/>
+                    </a:prstGeom>
+                  </pic:spPr>
+                </pic:pic>
+              </a:graphicData>
+            </a:graphic>
+          </wp:inline>
+        </w:drawing>
+      </w:r>
+      <w:r>
+        <w:rPr>
+          <w:rFonts w:ascii="Roboto" w:hAnsi="Roboto"/>
+          <w:b/>
+          <w:bCs/>
+          <w:i/>
+          <w:iCs/>
+          <w:color w:val="131313"/>
+          <w:sz w:val="16"/>
+          <w:szCs w:val="16"/>
+        </w:rPr>
+        <w:br/>
+      </w:r>
+      <w:r>
+        <w:rPr>
+          <w:rFonts w:ascii="Roboto" w:hAnsi="Roboto"/>
+          <w:b/>
+          <w:bCs/>
+          <w:i/>
+          <w:iCs/>
+          <w:color w:val="131313"/>
+          <w:sz w:val="16"/>
+          <w:szCs w:val="16"/>
+        </w:rPr>
+        <w:br/>
+      </w:r>
+      <w:proofErr w:type="spellStart"/>
+      <w:r>
+        <w:rPr>
+          <w:rFonts w:ascii="Roboto" w:hAnsi="Roboto"/>
+          <w:b/>
+          <w:bCs/>
+          <w:i/>
+          <w:iCs/>
+          <w:color w:val="131313"/>
+          <w:sz w:val="16"/>
+          <w:szCs w:val="16"/>
+        </w:rPr>
+        <w:t>data</w:t>
+      </w:r>
+      <w:r>
+        <w:rPr>
+          <w:rFonts w:ascii="Roboto" w:hAnsi="Roboto"/>
+          <w:b/>
+          <w:bCs/>
+          <w:i/>
+          <w:iCs/>
+          <w:color w:val="131313"/>
+          <w:sz w:val="16"/>
+          <w:szCs w:val="16"/>
+        </w:rPr>
+        <w:t>Binding</w:t>
+      </w:r>
+      <w:proofErr w:type="spellEnd"/>
+      <w:r>
+        <w:rPr>
+          <w:rFonts w:ascii="Roboto" w:hAnsi="Roboto"/>
+          <w:b/>
+          <w:bCs/>
+          <w:i/>
+          <w:iCs/>
+          <w:color w:val="131313"/>
+          <w:sz w:val="16"/>
+          <w:szCs w:val="16"/>
+        </w:rPr>
+        <w:br/>
+      </w:r>
+      <w:r>
+        <w:rPr>
+          <w:b/>
+          <w:bCs/>
+          <w:sz w:val="36"/>
+          <w:szCs w:val="36"/>
+        </w:rPr>
+        <w:drawing>
+          <wp:inline distT="0" distB="0" distL="0" distR="0" wp14:anchorId="25B19B95" wp14:editId="3F8F77D8">
+            <wp:extent cx="3101644" cy="627696"/>
+            <wp:effectExtent l="0" t="0" r="0" b="0"/>
+            <wp:docPr id="1022747561" name="Imagem 1"/>
+            <wp:cNvGraphicFramePr>
+              <a:graphicFrameLocks xmlns:a="http://schemas.openxmlformats.org/drawingml/2006/main" noChangeAspect="1"/>
+            </wp:cNvGraphicFramePr>
+            <a:graphic xmlns:a="http://schemas.openxmlformats.org/drawingml/2006/main">
+              <a:graphicData uri="http://schemas.openxmlformats.org/drawingml/2006/picture">
+                <pic:pic xmlns:pic="http://schemas.openxmlformats.org/drawingml/2006/picture">
+                  <pic:nvPicPr>
+                    <pic:cNvPr id="1022747561" name=""/>
+                    <pic:cNvPicPr/>
+                  </pic:nvPicPr>
+                  <pic:blipFill>
+                    <a:blip r:embed="rId6"/>
+                    <a:stretch>
+                      <a:fillRect/>
+                    </a:stretch>
+                  </pic:blipFill>
+                  <pic:spPr>
+                    <a:xfrm>
+                      <a:off x="0" y="0"/>
+                      <a:ext cx="3195977" cy="646787"/>
+                    </a:xfrm>
+                    <a:prstGeom prst="rect">
+                      <a:avLst/>
+                    </a:prstGeom>
+                  </pic:spPr>
+                </pic:pic>
+              </a:graphicData>
+            </a:graphic>
+          </wp:inline>
+        </w:drawing>
       </w:r>
     </w:p>
     <w:p>
+      <w:pPr>
+        <w:rPr>
+          <w:b/>
+          <w:bCs/>
+          <w:sz w:val="36"/>
+          <w:szCs w:val="36"/>
+        </w:rPr>
+      </w:pPr>
+    </w:p>
+    <w:p>
+      <w:pPr>
+        <w:rPr>
+          <w:b/>
+          <w:bCs/>
+          <w:sz w:val="36"/>
+          <w:szCs w:val="36"/>
+        </w:rPr>
+      </w:pPr>
+      <w:r>
+        <w:rPr>
+          <w:b/>
+          <w:bCs/>
+          <w:sz w:val="36"/>
+          <w:szCs w:val="36"/>
+        </w:rPr>
+        <w:t>RETROFIT</w:t>
+      </w:r>
+    </w:p>
+    <w:p>
       <w:r>
         <w:t xml:space="preserve">- Mantenedora: </w:t>
       </w:r>
@@ -485,6 +827,9 @@
       <w:proofErr w:type="spellEnd"/>
       <w:r>
         <w:br/>
+      </w:r>
+      <w:r>
+        <w:lastRenderedPageBreak/>
         <w:t>- Erros e Sucessos.</w:t>
       </w:r>
       <w:r>
@@ -564,7 +909,7 @@
       <w:r>
         <w:t xml:space="preserve"> -&gt;  </w:t>
       </w:r>
-      <w:hyperlink r:id="rId5" w:history="1">
+      <w:hyperlink r:id="rId7" w:history="1">
         <w:r>
           <w:rPr>
             <w:rStyle w:val="Hyperlink"/>
@@ -582,7 +927,7 @@
       <w:r>
         <w:t xml:space="preserve"> -&gt;  </w:t>
       </w:r>
-      <w:hyperlink r:id="rId6" w:history="1">
+      <w:hyperlink r:id="rId8" w:history="1">
         <w:r>
           <w:rPr>
             <w:rStyle w:val="Hyperlink"/>
@@ -605,7 +950,7 @@
 </file>
 
 <file path=word/numbering.xml><?xml version="1.0" encoding="utf-8"?>
-<w:numbering xmlns:wpc="http://schemas.microsoft.com/office/word/2010/wordprocessingCanvas" xmlns:cx="http://schemas.microsoft.com/office/drawing/2014/chartex" xmlns:cx1="http://schemas.microsoft.com/office/drawing/2015/9/8/chartex" xmlns:cx2="http://schemas.microsoft.com/office/drawing/2015/10/21/chartex" xmlns:cx3="http://schemas.microsoft.com/office/drawing/2016/5/9/chartex" xmlns:cx4="http://schemas.microsoft.com/office/drawing/2016/5/10/chartex" xmlns:cx5="http://schemas.microsoft.com/office/drawing/2016/5/11/chartex" xmlns:cx6="http://schemas.microsoft.com/office/drawing/2016/5/12/chartex" xmlns:cx7="http://schemas.microsoft.com/office/drawing/2016/5/13/chartex" xmlns:cx8="http://schemas.microsoft.com/office/drawing/2016/5/14/chartex" xmlns:mc="http://schemas.openxmlformats.org/markup-compatibility/2006" xmlns:aink="http://schemas.microsoft.com/office/drawing/2016/ink" xmlns:am3d="http://schemas.microsoft.com/office/drawing/2017/model3d" xmlns:o="urn:schemas-microsoft-com:office:office" xmlns:oel="http://schemas.microsoft.com/office/2019/extlst" xmlns:r="http://schemas.openxmlformats.org/officeDocument/2006/relationships" xmlns:m="http://schemas.openxmlformats.org/officeDocument/2006/math" xmlns:v="urn:schemas-microsoft-com:vml" xmlns:wp14="http://schemas.microsoft.com/office/word/2010/wordprocessingDrawing" xmlns:wp="http://schemas.openxmlformats.org/drawingml/2006/wordprocessingDrawing" xmlns:w10="urn:schemas-microsoft-com:office:word" xmlns:w="http://schemas.openxmlformats.org/wordprocessingml/2006/main" xmlns:w14="http://schemas.microsoft.com/office/word/2010/wordml" xmlns:w15="http://schemas.microsoft.com/office/word/2012/wordml" xmlns:w16cex="http://schemas.microsoft.com/office/word/2018/wordml/cex" xmlns:w16cid="http://schemas.microsoft.com/office/word/2016/wordml/cid" xmlns:w16="http://schemas.microsoft.com/office/word/2018/wordml" xmlns:w16sdtdh="http://schemas.microsoft.com/office/word/2020/wordml/sdtdatahash" xmlns:w16se="http://schemas.microsoft.com/office/word/2015/wordml/symex" xmlns:wpg="http://schemas.microsoft.com/office/word/2010/wordprocessingGroup" xmlns:wpi="http://schemas.microsoft.com/office/word/2010/wordprocessingInk" xmlns:wne="http://schemas.microsoft.com/office/word/2006/wordml" xmlns:wps="http://schemas.microsoft.com/office/word/2010/wordprocessingShape" mc:Ignorable="w14 w15 w16se w16cid w16 w16cex w16sdtdh wp14">
+<w:numbering xmlns:wpc="http://schemas.microsoft.com/office/word/2010/wordprocessingCanvas" xmlns:cx="http://schemas.microsoft.com/office/drawing/2014/chartex" xmlns:cx1="http://schemas.microsoft.com/office/drawing/2015/9/8/chartex" xmlns:cx2="http://schemas.microsoft.com/office/drawing/2015/10/21/chartex" xmlns:cx3="http://schemas.microsoft.com/office/drawing/2016/5/9/chartex" xmlns:cx4="http://schemas.microsoft.com/office/drawing/2016/5/10/chartex" xmlns:cx5="http://schemas.microsoft.com/office/drawing/2016/5/11/chartex" xmlns:cx6="http://schemas.microsoft.com/office/drawing/2016/5/12/chartex" xmlns:cx7="http://schemas.microsoft.com/office/drawing/2016/5/13/chartex" xmlns:cx8="http://schemas.microsoft.com/office/drawing/2016/5/14/chartex" xmlns:mc="http://schemas.openxmlformats.org/markup-compatibility/2006" xmlns:aink="http://schemas.microsoft.com/office/drawing/2016/ink" xmlns:am3d="http://schemas.microsoft.com/office/drawing/2017/model3d" xmlns:o="urn:schemas-microsoft-com:office:office" xmlns:oel="http://schemas.microsoft.com/office/2019/extlst" xmlns:r="http://schemas.openxmlformats.org/officeDocument/2006/relationships" xmlns:m="http://schemas.openxmlformats.org/officeDocument/2006/math" xmlns:v="urn:schemas-microsoft-com:vml" xmlns:wp14="http://schemas.microsoft.com/office/word/2010/wordprocessingDrawing" xmlns:wp="http://schemas.openxmlformats.org/drawingml/2006/wordprocessingDrawing" xmlns:w10="urn:schemas-microsoft-com:office:word" xmlns:w="http://schemas.openxmlformats.org/wordprocessingml/2006/main" xmlns:w14="http://schemas.microsoft.com/office/word/2010/wordml" xmlns:w15="http://schemas.microsoft.com/office/word/2012/wordml" xmlns:w16cex="http://schemas.microsoft.com/office/word/2018/wordml/cex" xmlns:w16cid="http://schemas.microsoft.com/office/word/2016/wordml/cid" xmlns:w16="http://schemas.microsoft.com/office/word/2018/wordml" xmlns:w16du="http://schemas.microsoft.com/office/word/2023/wordml/word16du" xmlns:w16sdtdh="http://schemas.microsoft.com/office/word/2020/wordml/sdtdatahash" xmlns:w16se="http://schemas.microsoft.com/office/word/2015/wordml/symex" xmlns:wpg="http://schemas.microsoft.com/office/word/2010/wordprocessingGroup" xmlns:wpi="http://schemas.microsoft.com/office/word/2010/wordprocessingInk" xmlns:wne="http://schemas.microsoft.com/office/word/2006/wordml" xmlns:wps="http://schemas.microsoft.com/office/word/2010/wordprocessingShape" mc:Ignorable="w14 w15 w16se w16cid w16 w16cex w16sdtdh w16du wp14">
   <w:abstractNum w:abstractNumId="0" w15:restartNumberingAfterBreak="0">
     <w:nsid w:val="2F8422D4"/>
     <w:multiLevelType w:val="hybridMultilevel"/>
@@ -726,7 +1071,7 @@
 </file>
 
 <file path=word/styles.xml><?xml version="1.0" encoding="utf-8"?>
-<w:styles xmlns:mc="http://schemas.openxmlformats.org/markup-compatibility/2006" xmlns:r="http://schemas.openxmlformats.org/officeDocument/2006/relationships" xmlns:w="http://schemas.openxmlformats.org/wordprocessingml/2006/main" xmlns:w14="http://schemas.microsoft.com/office/word/2010/wordml" xmlns:w15="http://schemas.microsoft.com/office/word/2012/wordml" xmlns:w16cex="http://schemas.microsoft.com/office/word/2018/wordml/cex" xmlns:w16cid="http://schemas.microsoft.com/office/word/2016/wordml/cid" xmlns:w16="http://schemas.microsoft.com/office/word/2018/wordml" xmlns:w16sdtdh="http://schemas.microsoft.com/office/word/2020/wordml/sdtdatahash" xmlns:w16se="http://schemas.microsoft.com/office/word/2015/wordml/symex" mc:Ignorable="w14 w15 w16se w16cid w16 w16cex w16sdtdh">
+<w:styles xmlns:mc="http://schemas.openxmlformats.org/markup-compatibility/2006" xmlns:r="http://schemas.openxmlformats.org/officeDocument/2006/relationships" xmlns:w="http://schemas.openxmlformats.org/wordprocessingml/2006/main" xmlns:w14="http://schemas.microsoft.com/office/word/2010/wordml" xmlns:w15="http://schemas.microsoft.com/office/word/2012/wordml" xmlns:w16cex="http://schemas.microsoft.com/office/word/2018/wordml/cex" xmlns:w16cid="http://schemas.microsoft.com/office/word/2016/wordml/cid" xmlns:w16="http://schemas.microsoft.com/office/word/2018/wordml" xmlns:w16du="http://schemas.microsoft.com/office/word/2023/wordml/word16du" xmlns:w16sdtdh="http://schemas.microsoft.com/office/word/2020/wordml/sdtdatahash" xmlns:w16se="http://schemas.microsoft.com/office/word/2015/wordml/symex" mc:Ignorable="w14 w15 w16se w16cid w16 w16cex w16sdtdh w16du">
   <w:docDefaults>
     <w:rPrDefault>
       <w:rPr>

</xml_diff>